<commit_message>
Proofread and correct research paper
Fixed critical issues:
- Corrected garbled reference titles (Cook et al., Sun et al.)
- Improved academic tone throughout the paper
- Fixed informal language in sections D, E, H, and I
- Removed citation to missing reference (Izu et al., 2024)
- Enhanced clarity and professional language
</commit_message>
<xml_diff>
--- a/research_paper (1).docx
+++ b/research_paper (1).docx
@@ -231,16 +231,12 @@
         <w:spacing w:after="240"/>
       </w:pPr>
       <w:r>
-        <w:t xml:space="preserve">The hard bit? Handling tons of varied devices, making sure each one boots and updates safely, while also spreading encryption keys across huge networks. These issues arise in recent medical studies, such as those from </w:t>
-      </w:r>
-      <w:proofErr w:type="spellStart"/>
-      <w:r>
-        <w:t>Rancea's</w:t>
-      </w:r>
-      <w:proofErr w:type="spellEnd"/>
-      <w:r>
-        <w:t xml:space="preserve"> team (2024) or Paju's group (2023), where researchers must balance on-site data handling with demands for unified control and personal privacy.</w:t>
-      </w:r>
+        <w:t>The challenge, however, lies in handling large numbers of of heterogeneous devices, making sure each one boots and updates safely, while also spreading encryption keys across huge networks. These issues arise in recent medical studies, such as those from Rancea's team (2024) or Paju's group (2023), where researchers must balance on-site data handling with demands for unified control and personal privacy.</w:t>
+      </w:r>
+      <w:proofErr w:type="spellStart"/>
+      <w:r/>
+      <w:proofErr w:type="spellEnd"/>
+      <w:r/>
     </w:p>
     <w:p>
       <w:pPr>
@@ -255,7 +251,7 @@
         <w:spacing w:after="240"/>
       </w:pPr>
       <w:r>
-        <w:t>Energy consumption and reliability are central to wearable design. Constant telemetry, chatty network behavior, and frequent notifications increase energy use and create privacy risks through unnecessary transmissions. Energy-aware cryptography and adaptive sampling (on-device inference and batching encrypted uploads) reduce both power consumption and data exposure. When it comes to dependability, safe step-by-step upgrades, such as those that are signed and resist rollbacks or use delta changes, keep devices running without risking safety. Meanwhile, watchdog systems, along with dual partition setups, also help. Lately, real-world studies have measured the power consumption of common fitness apps, advocating instead for eco-friendly models built around user privacy from the outset (Almasri et al., 2024; Izu et al., 2024).</w:t>
+        <w:t>Energy consumption and reliability are central to wearable design. Constant telemetry, excessive network communication, and frequent notifications increase energy use and create privacy risks through unnecessary transmissions. Energy-aware cryptography and adaptive sampling (on-device inference and batching encrypted uploads) reduce both power consumption and data exposure. When it comes to dependability, safe step-by-step upgrades, such as those that are signed and resist rollbacks or use delta changes, keep devices running without risking safety. Meanwhile, watchdog systems, along with dual partition setups, also help. Lately, real-world studies have measured the power consumption of common fitness apps, advocating instead for eco-friendly models built around user privacy from the outset (Almasri et al., 2024).</w:t>
       </w:r>
     </w:p>
     <w:p>
@@ -594,12 +590,9 @@
         <w:spacing w:after="240"/>
       </w:pPr>
       <w:r>
-        <w:t xml:space="preserve">In the coming years, three apparent shifts will guide the setup of systems. For one thing, training setups that run across decentralized networks, by default, with adjustable privacy limits and regular encrypted combining will become standard </w:t>
-      </w:r>
-      <w:r>
-        <w:lastRenderedPageBreak/>
-        <w:t>habits for brain-signal or body-data models. Instead of waiting, teams will adopt mixed-mode encryption plans, blending traditional keys with future-proof, quantum-resistant ones, along with smart update cycles and fallback steps, especially for gear meant to last a decade or more. Additionally, verification checks will not only confirm identity but also validate software states and determine which model versions are active, before allowing data uploads or patches to be applied. These moves already have backing from newer blueprints that test ultra-safe crypto methods, including user permissions and tracking logs in medical device ecosystems (Ravisankar &amp; Maheswar, 2025; Sabrina et al., 2024).</w:t>
-      </w:r>
+        <w:t>Three key architectural shifts will shape future systems. First, federated-by-default training architectures with configurable privacy budgets and periodic secure aggregation will become standard practice for neural-signal and physiological models. Second, hybrid cryptographic schemes that combine classical and post-quantum algorithms, with carefully designed migration paths and backward compatibility mechanisms, will be essential for devices with decade-long lifecycles. Third, attestation frameworks will extend beyond identity verification to encompass firmware state, model version validation, and runtime integrity checks before accepting telemetry or permitting updates. These directions are supported by emerging architectures that explore post-quantum cryptography, consent management, and audit trails in medical device ecosystems (Ravisankar &amp; Maheswar, 2025; Sabrina et al., 2024).</w:t>
+      </w:r>
+      <w:r/>
     </w:p>
     <w:p>
       <w:pPr>
@@ -614,7 +607,7 @@
         <w:spacing w:after="240"/>
       </w:pPr>
       <w:r>
-        <w:t xml:space="preserve">Good encryption does not fix moral issues by itself. Because wearables change how care is delivered, sometimes encroaching on personal freedom, they may enable monitoring of dangers while widening gaps when underserved groups lack access to technology or safeguards. Real-world ethics require fine-tuned permissions that people can revoke at any time, clear boundaries on how data is used, control </w:t>
+        <w:t xml:space="preserve">Robust encryption alone is insufficient to address ethical concerns. Because wearables change how care is delivered, sometimes encroaching on personal freedom, they may enable monitoring of dangers while widening gaps when underserved groups lack access to technology or safeguards. Real-world ethics require fine-tuned permissions that people can revoke at any time, clear boundaries on how data is used, control </w:t>
       </w:r>
       <w:proofErr w:type="gramStart"/>
       <w:r>
@@ -963,76 +956,41 @@
         <w:spacing w:after="120"/>
       </w:pPr>
       <w:r>
-        <w:t xml:space="preserve">Cook, S., </w:t>
-      </w:r>
-      <w:proofErr w:type="spellStart"/>
-      <w:r>
-        <w:t>Mehrnezhad</w:t>
-      </w:r>
-      <w:proofErr w:type="spellEnd"/>
-      <w:r>
-        <w:t xml:space="preserve">, M., &amp; </w:t>
-      </w:r>
-      <w:proofErr w:type="spellStart"/>
-      <w:r>
-        <w:t>Toreini</w:t>
-      </w:r>
-      <w:proofErr w:type="spellEnd"/>
-      <w:r>
-        <w:t xml:space="preserve">, E. (2024). Bluetooth </w:t>
-      </w:r>
-      <w:proofErr w:type="spellStart"/>
-      <w:r>
-        <w:t>GSecurity</w:t>
-      </w:r>
-      <w:proofErr w:type="spellEnd"/>
-      <w:r>
-        <w:t xml:space="preserve"> A</w:t>
-      </w:r>
-      <w:r>
-        <w:t xml:space="preserve">nalysis of general and </w:t>
-      </w:r>
-      <w:r>
-        <w:t>Intimate H</w:t>
-      </w:r>
-      <w:r>
-        <w:t xml:space="preserve">ealth IoT </w:t>
-      </w:r>
-      <w:proofErr w:type="spellStart"/>
-      <w:r>
-        <w:t>AD</w:t>
-      </w:r>
-      <w:r>
-        <w:t>evices</w:t>
-      </w:r>
-      <w:proofErr w:type="spellEnd"/>
-      <w:r>
-        <w:t xml:space="preserve"> and apps: The </w:t>
-      </w:r>
-      <w:r>
-        <w:t>C</w:t>
-      </w:r>
-      <w:r>
-        <w:t xml:space="preserve">ase of </w:t>
-      </w:r>
-      <w:proofErr w:type="spellStart"/>
-      <w:r>
-        <w:t>FemTech</w:t>
-      </w:r>
-      <w:proofErr w:type="spellEnd"/>
-      <w:r>
-        <w:t xml:space="preserve">. </w:t>
-      </w:r>
+        <w:t>Cook, S., Mehrnezhad, M., &amp; Toreini, E. (2024). Bluetooth security analysis of general and intimate health IoT devices and apps: The Case of FemTech. International Journal of Information Security, 23(6), 3547–3567. https://doi.org/10.1007/s10207-024-00883-3</w:t>
+      </w:r>
+      <w:proofErr w:type="spellStart"/>
+      <w:r/>
+      <w:proofErr w:type="spellEnd"/>
+      <w:r/>
+      <w:proofErr w:type="spellStart"/>
+      <w:r/>
+      <w:proofErr w:type="spellEnd"/>
+      <w:r/>
+      <w:proofErr w:type="spellStart"/>
+      <w:r/>
+      <w:proofErr w:type="spellEnd"/>
+      <w:r/>
+      <w:r/>
+      <w:r/>
+      <w:r/>
+      <w:proofErr w:type="spellStart"/>
+      <w:r/>
+      <w:r/>
+      <w:proofErr w:type="spellEnd"/>
+      <w:r/>
+      <w:r/>
+      <w:r/>
+      <w:proofErr w:type="spellStart"/>
+      <w:r/>
+      <w:proofErr w:type="spellEnd"/>
+      <w:r/>
       <w:r>
         <w:rPr>
           <w:i/>
           <w:iCs/>
         </w:rPr>
-        <w:t>International Journal of Information Security</w:t>
-      </w:r>
-      <w:r>
-        <w:t>, 23(6), 3547–3567. https://doi.org/10.1007/s10207-024-00883-3</w:t>
-      </w:r>
+      </w:r>
+      <w:r/>
     </w:p>
     <w:p>
       <w:pPr>
@@ -1148,73 +1106,40 @@
         <w:spacing w:after="120"/>
       </w:pPr>
       <w:r>
-        <w:t xml:space="preserve">Sun, L., Yang, B., Kindt, E., &amp; Chu, J. (2024). </w:t>
-      </w:r>
-      <w:proofErr w:type="spellStart"/>
-      <w:r>
-        <w:t>Privac</w:t>
-      </w:r>
-      <w:r>
-        <w:t>B</w:t>
-      </w:r>
-      <w:proofErr w:type="spellEnd"/>
-      <w:r>
-        <w:t xml:space="preserve"> barriers </w:t>
-      </w:r>
-      <w:proofErr w:type="spellStart"/>
-      <w:r>
-        <w:t>i</w:t>
-      </w:r>
-      <w:r>
-        <w:t>Health</w:t>
-      </w:r>
-      <w:proofErr w:type="spellEnd"/>
-      <w:r>
-        <w:t xml:space="preserve"> M</w:t>
-      </w:r>
-      <w:r>
-        <w:t xml:space="preserve"> </w:t>
-      </w:r>
+        <w:t>Sun, L., Yang, B., Kindt, E., &amp; Chu, J. (2024). Privacy barriers in health monitoring: Scoping review. JMIR Nursing, 7, e53592. https://doi.org/10.2196/53592</w:t>
+      </w:r>
+      <w:proofErr w:type="spellStart"/>
+      <w:r/>
+      <w:r/>
+      <w:proofErr w:type="spellEnd"/>
+      <w:r/>
+      <w:proofErr w:type="spellStart"/>
+      <w:r/>
+      <w:r/>
+      <w:proofErr w:type="spellEnd"/>
+      <w:r/>
+      <w:r/>
       <w:proofErr w:type="spellStart"/>
       <w:proofErr w:type="gramStart"/>
-      <w:r>
-        <w:t>monitoring</w:t>
-      </w:r>
-      <w:r>
-        <w:t>A</w:t>
-      </w:r>
-      <w:proofErr w:type="spellEnd"/>
-      <w:r>
-        <w:t xml:space="preserve"> </w:t>
-      </w:r>
-      <w:r>
-        <w:t>:</w:t>
-      </w:r>
+      <w:r/>
+      <w:r/>
+      <w:proofErr w:type="spellEnd"/>
+      <w:r/>
+      <w:r/>
       <w:proofErr w:type="gramEnd"/>
-      <w:r>
-        <w:t xml:space="preserve"> </w:t>
-      </w:r>
-      <w:proofErr w:type="spellStart"/>
-      <w:r>
-        <w:t>Scopin</w:t>
-      </w:r>
-      <w:r>
-        <w:t>R</w:t>
-      </w:r>
-      <w:proofErr w:type="spellEnd"/>
-      <w:r>
-        <w:t xml:space="preserve"> review. </w:t>
-      </w:r>
+      <w:r/>
+      <w:proofErr w:type="spellStart"/>
+      <w:r/>
+      <w:r/>
+      <w:proofErr w:type="spellEnd"/>
+      <w:r/>
       <w:r>
         <w:rPr>
           <w:i/>
           <w:iCs/>
         </w:rPr>
-        <w:t>JMIR Nursing</w:t>
-      </w:r>
-      <w:r>
-        <w:t>, 7, e53592. https://doi.org/10.2196/53592</w:t>
-      </w:r>
+      </w:r>
+      <w:r/>
     </w:p>
     <w:p>
       <w:pPr>

</xml_diff>

<commit_message>
Fix final proofreading issues
- Remove duplicate 'of of' in Section D
- Improve clarity in Section I ethical considerations
</commit_message>
<xml_diff>
--- a/research_paper (1).docx
+++ b/research_paper (1).docx
@@ -231,7 +231,7 @@
         <w:spacing w:after="240"/>
       </w:pPr>
       <w:r>
-        <w:t>The challenge, however, lies in handling large numbers of of heterogeneous devices, making sure each one boots and updates safely, while also spreading encryption keys across huge networks. These issues arise in recent medical studies, such as those from Rancea's team (2024) or Paju's group (2023), where researchers must balance on-site data handling with demands for unified control and personal privacy.</w:t>
+        <w:t>The challenge, however, lies in handling large numbers of heterogeneous devices, making sure each one boots and updates safely, while also spreading encryption keys across huge networks. These issues arise in recent medical studies, such as those from Rancea's team (2024) or Paju's group (2023), where researchers must balance on-site data handling with demands for unified control and personal privacy.</w:t>
       </w:r>
       <w:proofErr w:type="spellStart"/>
       <w:r/>
@@ -607,60 +607,28 @@
         <w:spacing w:after="240"/>
       </w:pPr>
       <w:r>
-        <w:t xml:space="preserve">Robust encryption alone is insufficient to address ethical concerns. Because wearables change how care is delivered, sometimes encroaching on personal freedom, they may enable monitoring of dangers while widening gaps when underserved groups lack access to technology or safeguards. Real-world ethics require fine-tuned permissions that people can revoke at any time, clear boundaries on how data is used, control </w:t>
+        <w:t>Robust encryption alone is insufficient to address ethical concerns. Because wearables change how care is delivered, sometimes encroaching on personal freedom, they may enable monitoring of dangers while widening gaps when underserved groups lack access to technology or safeguards. Real-world ethics require fine-tuned permissions that people can revoke at any time, clear boundaries on how data is used, ensuring data control remains with users, and transparent audit logs that support accountability and informed decision-making. Recently, extensive research studies have highlighted these societal downsides, urging the development of oversight systems centered on fairness and respect for individuals (Capulli et al., 2025; Sun et al., 2024; Sui et al., 2023).</w:t>
       </w:r>
       <w:proofErr w:type="gramStart"/>
-      <w:r>
-        <w:t>over staying</w:t>
-      </w:r>
+      <w:r/>
       <w:proofErr w:type="gramEnd"/>
-      <w:r>
-        <w:t xml:space="preserve"> with users, and open records that allow challenges to assumptions and sharing of choices. </w:t>
-      </w:r>
-      <w:r>
-        <w:t>Recent</w:t>
-      </w:r>
-      <w:r>
-        <w:t xml:space="preserve">ly, </w:t>
-      </w:r>
-      <w:r>
-        <w:t>extensive</w:t>
-      </w:r>
-      <w:r>
-        <w:t xml:space="preserve"> research s</w:t>
-      </w:r>
-      <w:r>
-        <w:t>tudie</w:t>
-      </w:r>
-      <w:r>
-        <w:t xml:space="preserve">s have highlighted </w:t>
-      </w:r>
-      <w:r>
-        <w:t>these</w:t>
-      </w:r>
-      <w:r>
-        <w:t xml:space="preserve"> societal downsides, urging the development of oversight systems </w:t>
-      </w:r>
-      <w:r>
-        <w:t>centered on</w:t>
-      </w:r>
-      <w:r>
-        <w:t xml:space="preserve"> fairness and respect for </w:t>
-      </w:r>
-      <w:r>
-        <w:t>individual</w:t>
-      </w:r>
-      <w:r>
-        <w:t>s (</w:t>
-      </w:r>
-      <w:proofErr w:type="spellStart"/>
-      <w:r>
-        <w:t>Capulli</w:t>
-      </w:r>
-      <w:proofErr w:type="spellEnd"/>
-      <w:r>
-        <w:t xml:space="preserve"> et al., 2025; Sun et al., 2024; Sui et al., 2023).</w:t>
-      </w:r>
+      <w:r/>
+      <w:r/>
+      <w:r/>
+      <w:r/>
+      <w:r/>
+      <w:r/>
+      <w:r/>
+      <w:r/>
+      <w:r/>
+      <w:r/>
+      <w:r/>
+      <w:r/>
+      <w:r/>
+      <w:proofErr w:type="spellStart"/>
+      <w:r/>
+      <w:proofErr w:type="spellEnd"/>
+      <w:r/>
     </w:p>
     <w:p>
       <w:pPr>

</xml_diff>